<commit_message>
usability study done & display grid tweaked, change project summary
</commit_message>
<xml_diff>
--- a/DissertationText/Results/TestPlan.docx
+++ b/DissertationText/Results/TestPlan.docx
@@ -1,6 +1,6 @@
 
 <file path=word/document.xml><?xml version="1.0" encoding="utf-8"?>
-<w:document xmlns:wpc="http://schemas.microsoft.com/office/word/2010/wordprocessingCanvas" xmlns:mo="http://schemas.microsoft.com/office/mac/office/2008/main" xmlns:mc="http://schemas.openxmlformats.org/markup-compatibility/2006" xmlns:mv="urn:schemas-microsoft-com:mac:vml" xmlns:o="urn:schemas-microsoft-com:office:office" xmlns:r="http://schemas.openxmlformats.org/officeDocument/2006/relationships" xmlns:m="http://schemas.openxmlformats.org/officeDocument/2006/math" xmlns:v="urn:schemas-microsoft-com:vml" xmlns:wp14="http://schemas.microsoft.com/office/word/2010/wordprocessingDrawing" xmlns:wp="http://schemas.openxmlformats.org/drawingml/2006/wordprocessingDrawing" xmlns:w10="urn:schemas-microsoft-com:office:word" xmlns:w="http://schemas.openxmlformats.org/wordprocessingml/2006/main" xmlns:w14="http://schemas.microsoft.com/office/word/2010/wordml" xmlns:w15="http://schemas.microsoft.com/office/word/2012/wordml" xmlns:wpg="http://schemas.microsoft.com/office/word/2010/wordprocessingGroup" xmlns:wpi="http://schemas.microsoft.com/office/word/2010/wordprocessingInk" xmlns:wne="http://schemas.microsoft.com/office/word/2006/wordml" xmlns:wps="http://schemas.microsoft.com/office/word/2010/wordprocessingShape" mc:Ignorable="w14 w15 wp14">
+<w:document xmlns:wpc="http://schemas.microsoft.com/office/word/2010/wordprocessingCanvas" xmlns:cx="http://schemas.microsoft.com/office/drawing/2014/chartex" xmlns:cx1="http://schemas.microsoft.com/office/drawing/2015/9/8/chartex" xmlns:cx2="http://schemas.microsoft.com/office/drawing/2015/10/21/chartex" xmlns:cx3="http://schemas.microsoft.com/office/drawing/2016/5/9/chartex" xmlns:cx4="http://schemas.microsoft.com/office/drawing/2016/5/10/chartex" xmlns:cx5="http://schemas.microsoft.com/office/drawing/2016/5/11/chartex" xmlns:cx6="http://schemas.microsoft.com/office/drawing/2016/5/12/chartex" xmlns:cx7="http://schemas.microsoft.com/office/drawing/2016/5/13/chartex" xmlns:cx8="http://schemas.microsoft.com/office/drawing/2016/5/14/chartex" xmlns:mc="http://schemas.openxmlformats.org/markup-compatibility/2006" xmlns:o="urn:schemas-microsoft-com:office:office" xmlns:r="http://schemas.openxmlformats.org/officeDocument/2006/relationships" xmlns:m="http://schemas.openxmlformats.org/officeDocument/2006/math" xmlns:v="urn:schemas-microsoft-com:vml" xmlns:wp14="http://schemas.microsoft.com/office/word/2010/wordprocessingDrawing" xmlns:wp="http://schemas.openxmlformats.org/drawingml/2006/wordprocessingDrawing" xmlns:w10="urn:schemas-microsoft-com:office:word" xmlns:w="http://schemas.openxmlformats.org/wordprocessingml/2006/main" xmlns:w14="http://schemas.microsoft.com/office/word/2010/wordml" xmlns:w15="http://schemas.microsoft.com/office/word/2012/wordml" xmlns:w16se="http://schemas.microsoft.com/office/word/2015/wordml/symex" xmlns:wpg="http://schemas.microsoft.com/office/word/2010/wordprocessingGroup" xmlns:wpi="http://schemas.microsoft.com/office/word/2010/wordprocessingInk" xmlns:wne="http://schemas.microsoft.com/office/word/2006/wordml" xmlns:wps="http://schemas.microsoft.com/office/word/2010/wordprocessingShape" mc:Ignorable="w14 w15 w16se wp14">
   <w:body>
     <w:p>
       <w:pPr>
@@ -9,6 +9,13 @@
           <w:rFonts w:ascii="Times" w:hAnsi="Times"/>
         </w:rPr>
       </w:pPr>
+      <w:bookmarkStart w:id="0" w:name="_GoBack"/>
+      <w:r>
+        <w:rPr>
+          <w:rFonts w:ascii="Times" w:hAnsi="Times"/>
+        </w:rPr>
+        <w:t xml:space="preserve">Remote </w:t>
+      </w:r>
       <w:r>
         <w:rPr>
           <w:rFonts w:ascii="Times" w:hAnsi="Times"/>
@@ -39,7 +46,71 @@
         <w:rPr>
           <w:rFonts w:ascii="Times" w:hAnsi="Times"/>
         </w:rPr>
-        <w:t xml:space="preserve">Login to JominEngine via the text client, using the username ‘helen’, the password ‘potato’ and the </w:t>
+        <w:t>Run TestScriptOne.sh</w:t>
+      </w:r>
+    </w:p>
+    <w:p>
+      <w:pPr>
+        <w:pStyle w:val="ListParagraph"/>
+        <w:numPr>
+          <w:ilvl w:val="0"/>
+          <w:numId w:val="2"/>
+        </w:numPr>
+        <w:rPr>
+          <w:rFonts w:ascii="Times" w:hAnsi="Times"/>
+        </w:rPr>
+      </w:pPr>
+      <w:r>
+        <w:rPr>
+          <w:rFonts w:ascii="Times" w:hAnsi="Times"/>
+        </w:rPr>
+        <w:t>Run TestScriptTwo.sh</w:t>
+      </w:r>
+    </w:p>
+    <w:p>
+      <w:pPr>
+        <w:pStyle w:val="ListParagraph"/>
+        <w:numPr>
+          <w:ilvl w:val="0"/>
+          <w:numId w:val="2"/>
+        </w:numPr>
+        <w:rPr>
+          <w:rFonts w:ascii="Times" w:hAnsi="Times"/>
+        </w:rPr>
+      </w:pPr>
+      <w:r>
+        <w:rPr>
+          <w:rFonts w:ascii="Times" w:hAnsi="Times"/>
+        </w:rPr>
+        <w:t xml:space="preserve">Login to </w:t>
+      </w:r>
+      <w:proofErr w:type="spellStart"/>
+      <w:r>
+        <w:rPr>
+          <w:rFonts w:ascii="Times" w:hAnsi="Times"/>
+        </w:rPr>
+        <w:t>JominEngine</w:t>
+      </w:r>
+      <w:proofErr w:type="spellEnd"/>
+      <w:r>
+        <w:rPr>
+          <w:rFonts w:ascii="Times" w:hAnsi="Times"/>
+        </w:rPr>
+        <w:t xml:space="preserve"> via the text client, using the username ‘</w:t>
+      </w:r>
+      <w:proofErr w:type="spellStart"/>
+      <w:r>
+        <w:rPr>
+          <w:rFonts w:ascii="Times" w:hAnsi="Times"/>
+        </w:rPr>
+        <w:t>helen</w:t>
+      </w:r>
+      <w:proofErr w:type="spellEnd"/>
+      <w:r>
+        <w:rPr>
+          <w:rFonts w:ascii="Times" w:hAnsi="Times"/>
+        </w:rPr>
+        <w:t xml:space="preserve">’, the password ‘potato’ and the </w:t>
       </w:r>
       <w:r>
         <w:rPr>
@@ -47,8 +118,6 @@
         </w:rPr>
         <w:t>IP</w:t>
       </w:r>
-      <w:bookmarkStart w:id="0" w:name="_GoBack"/>
-      <w:bookmarkEnd w:id="0"/>
       <w:r>
         <w:rPr>
           <w:rFonts w:ascii="Times" w:hAnsi="Times"/>
@@ -179,6 +248,102 @@
         <w:rPr>
           <w:rFonts w:ascii="Times" w:hAnsi="Times"/>
         </w:rPr>
+        <w:t>Exit the server by closing the window running TestScriptOne.sh</w:t>
+      </w:r>
+    </w:p>
+    <w:p>
+      <w:pPr>
+        <w:pStyle w:val="ListParagraph"/>
+        <w:numPr>
+          <w:ilvl w:val="0"/>
+          <w:numId w:val="2"/>
+        </w:numPr>
+        <w:rPr>
+          <w:rFonts w:ascii="Times" w:hAnsi="Times"/>
+        </w:rPr>
+      </w:pPr>
+      <w:r>
+        <w:rPr>
+          <w:rFonts w:ascii="Times" w:hAnsi="Times"/>
+        </w:rPr>
+        <w:t>Run TestScriptOne.sh</w:t>
+      </w:r>
+    </w:p>
+    <w:p>
+      <w:pPr>
+        <w:pStyle w:val="ListParagraph"/>
+        <w:numPr>
+          <w:ilvl w:val="0"/>
+          <w:numId w:val="2"/>
+        </w:numPr>
+        <w:rPr>
+          <w:rFonts w:ascii="Times" w:hAnsi="Times"/>
+        </w:rPr>
+      </w:pPr>
+      <w:r>
+        <w:rPr>
+          <w:rFonts w:ascii="Times" w:hAnsi="Times"/>
+        </w:rPr>
+        <w:t>Navigate from the root directory to /</w:t>
+      </w:r>
+      <w:proofErr w:type="spellStart"/>
+      <w:r>
+        <w:rPr>
+          <w:rFonts w:ascii="Times" w:hAnsi="Times"/>
+        </w:rPr>
+        <w:t>GtkClient</w:t>
+      </w:r>
+      <w:proofErr w:type="spellEnd"/>
+      <w:r>
+        <w:rPr>
+          <w:rFonts w:ascii="Times" w:hAnsi="Times"/>
+        </w:rPr>
+        <w:t>/</w:t>
+      </w:r>
+      <w:proofErr w:type="spellStart"/>
+      <w:r>
+        <w:rPr>
+          <w:rFonts w:ascii="Times" w:hAnsi="Times"/>
+        </w:rPr>
+        <w:t>GtkClient</w:t>
+      </w:r>
+      <w:proofErr w:type="spellEnd"/>
+      <w:r>
+        <w:rPr>
+          <w:rFonts w:ascii="Times" w:hAnsi="Times"/>
+        </w:rPr>
+        <w:t>/</w:t>
+      </w:r>
+      <w:proofErr w:type="spellStart"/>
+      <w:r>
+        <w:rPr>
+          <w:rFonts w:ascii="Times" w:hAnsi="Times"/>
+        </w:rPr>
+        <w:t>GtkClinet</w:t>
+      </w:r>
+      <w:proofErr w:type="spellEnd"/>
+      <w:r>
+        <w:rPr>
+          <w:rFonts w:ascii="Times" w:hAnsi="Times"/>
+        </w:rPr>
+        <w:t>/bin/Debug and run GtkClient.exe</w:t>
+      </w:r>
+    </w:p>
+    <w:p>
+      <w:pPr>
+        <w:pStyle w:val="ListParagraph"/>
+        <w:numPr>
+          <w:ilvl w:val="0"/>
+          <w:numId w:val="2"/>
+        </w:numPr>
+        <w:rPr>
+          <w:rFonts w:ascii="Times" w:hAnsi="Times"/>
+        </w:rPr>
+      </w:pPr>
+      <w:r>
+        <w:rPr>
+          <w:rFonts w:ascii="Times" w:hAnsi="Times"/>
+        </w:rPr>
         <w:t>Answer questions with regards to the usability of the client</w:t>
       </w:r>
     </w:p>
@@ -197,19 +362,35 @@
         <w:rPr>
           <w:rFonts w:ascii="Times" w:hAnsi="Times"/>
         </w:rPr>
-        <w:t xml:space="preserve">Login to JominEngine via the </w:t>
-      </w:r>
-      <w:r>
-        <w:rPr>
-          <w:rFonts w:ascii="Times" w:hAnsi="Times"/>
-        </w:rPr>
-        <w:t>graphical</w:t>
-      </w:r>
-      <w:r>
-        <w:rPr>
-          <w:rFonts w:ascii="Times" w:hAnsi="Times"/>
-        </w:rPr>
-        <w:t xml:space="preserve"> client, using the username ‘helen’, the password ‘potato’</w:t>
+        <w:t xml:space="preserve">Login to </w:t>
+      </w:r>
+      <w:proofErr w:type="spellStart"/>
+      <w:r>
+        <w:rPr>
+          <w:rFonts w:ascii="Times" w:hAnsi="Times"/>
+        </w:rPr>
+        <w:t>JominEngine</w:t>
+      </w:r>
+      <w:proofErr w:type="spellEnd"/>
+      <w:r>
+        <w:rPr>
+          <w:rFonts w:ascii="Times" w:hAnsi="Times"/>
+        </w:rPr>
+        <w:t xml:space="preserve"> via the graphical client, using the username ‘</w:t>
+      </w:r>
+      <w:proofErr w:type="spellStart"/>
+      <w:r>
+        <w:rPr>
+          <w:rFonts w:ascii="Times" w:hAnsi="Times"/>
+        </w:rPr>
+        <w:t>helen</w:t>
+      </w:r>
+      <w:proofErr w:type="spellEnd"/>
+      <w:r>
+        <w:rPr>
+          <w:rFonts w:ascii="Times" w:hAnsi="Times"/>
+        </w:rPr>
+        <w:t>’, the password ‘potato’</w:t>
       </w:r>
     </w:p>
     <w:p>
@@ -299,9 +480,75 @@
         <w:rPr>
           <w:rFonts w:ascii="Times" w:hAnsi="Times"/>
         </w:rPr>
-        <w:t>Answer questions with regards to the usability of the client</w:t>
-      </w:r>
-    </w:p>
+        <w:t>Close both the windows</w:t>
+      </w:r>
+    </w:p>
+    <w:p>
+      <w:pPr>
+        <w:rPr>
+          <w:rFonts w:ascii="Times" w:hAnsi="Times"/>
+        </w:rPr>
+      </w:pPr>
+    </w:p>
+    <w:p>
+      <w:pPr>
+        <w:rPr>
+          <w:rFonts w:ascii="Times" w:hAnsi="Times"/>
+        </w:rPr>
+      </w:pPr>
+      <w:r>
+        <w:rPr>
+          <w:rFonts w:ascii="Times" w:hAnsi="Times"/>
+        </w:rPr>
+        <w:t xml:space="preserve">Answer questions with regards to the text client at: </w:t>
+      </w:r>
+    </w:p>
+    <w:p>
+      <w:pPr>
+        <w:rPr>
+          <w:rFonts w:ascii="Times" w:hAnsi="Times"/>
+        </w:rPr>
+      </w:pPr>
+      <w:hyperlink r:id="rId5" w:history="1">
+        <w:r>
+          <w:rPr>
+            <w:rStyle w:val="Hyperlink"/>
+            <w:rFonts w:ascii="Times" w:hAnsi="Times"/>
+          </w:rPr>
+          <w:t>https://goo.gl/forms/9LsDarJbjLC3rNcl2</w:t>
+        </w:r>
+      </w:hyperlink>
+    </w:p>
+    <w:p>
+      <w:pPr>
+        <w:rPr>
+          <w:rFonts w:ascii="Times" w:hAnsi="Times"/>
+        </w:rPr>
+      </w:pPr>
+    </w:p>
+    <w:p>
+      <w:pPr>
+        <w:rPr>
+          <w:rFonts w:ascii="Times" w:hAnsi="Times"/>
+        </w:rPr>
+      </w:pPr>
+      <w:r>
+        <w:rPr>
+          <w:rFonts w:ascii="Times" w:hAnsi="Times"/>
+        </w:rPr>
+        <w:t xml:space="preserve">Answer questions with regards to the GUI client at: </w:t>
+      </w:r>
+      <w:hyperlink r:id="rId6" w:history="1">
+        <w:r>
+          <w:rPr>
+            <w:rStyle w:val="Hyperlink"/>
+            <w:rFonts w:ascii="Times" w:hAnsi="Times"/>
+          </w:rPr>
+          <w:t>https://goo.gl/forms/aJYbeGZTXMqchgeV2</w:t>
+        </w:r>
+      </w:hyperlink>
+    </w:p>
+    <w:bookmarkEnd w:id="0"/>
     <w:p>
       <w:pPr>
         <w:rPr>
@@ -320,8 +567,8 @@
 </file>
 
 <file path=word/numbering.xml><?xml version="1.0" encoding="utf-8"?>
-<w:numbering xmlns:wpc="http://schemas.microsoft.com/office/word/2010/wordprocessingCanvas" xmlns:mo="http://schemas.microsoft.com/office/mac/office/2008/main" xmlns:mc="http://schemas.openxmlformats.org/markup-compatibility/2006" xmlns:mv="urn:schemas-microsoft-com:mac:vml" xmlns:o="urn:schemas-microsoft-com:office:office" xmlns:r="http://schemas.openxmlformats.org/officeDocument/2006/relationships" xmlns:m="http://schemas.openxmlformats.org/officeDocument/2006/math" xmlns:v="urn:schemas-microsoft-com:vml" xmlns:wp14="http://schemas.microsoft.com/office/word/2010/wordprocessingDrawing" xmlns:wp="http://schemas.openxmlformats.org/drawingml/2006/wordprocessingDrawing" xmlns:w10="urn:schemas-microsoft-com:office:word" xmlns:w="http://schemas.openxmlformats.org/wordprocessingml/2006/main" xmlns:w14="http://schemas.microsoft.com/office/word/2010/wordml" xmlns:w15="http://schemas.microsoft.com/office/word/2012/wordml" xmlns:wpg="http://schemas.microsoft.com/office/word/2010/wordprocessingGroup" xmlns:wpi="http://schemas.microsoft.com/office/word/2010/wordprocessingInk" xmlns:wne="http://schemas.microsoft.com/office/word/2006/wordml" xmlns:wps="http://schemas.microsoft.com/office/word/2010/wordprocessingShape" mc:Ignorable="w14 w15 wp14">
-  <w:abstractNum w:abstractNumId="0">
+<w:numbering xmlns:wpc="http://schemas.microsoft.com/office/word/2010/wordprocessingCanvas" xmlns:cx="http://schemas.microsoft.com/office/drawing/2014/chartex" xmlns:cx1="http://schemas.microsoft.com/office/drawing/2015/9/8/chartex" xmlns:cx2="http://schemas.microsoft.com/office/drawing/2015/10/21/chartex" xmlns:cx3="http://schemas.microsoft.com/office/drawing/2016/5/9/chartex" xmlns:cx4="http://schemas.microsoft.com/office/drawing/2016/5/10/chartex" xmlns:cx5="http://schemas.microsoft.com/office/drawing/2016/5/11/chartex" xmlns:cx6="http://schemas.microsoft.com/office/drawing/2016/5/12/chartex" xmlns:cx7="http://schemas.microsoft.com/office/drawing/2016/5/13/chartex" xmlns:cx8="http://schemas.microsoft.com/office/drawing/2016/5/14/chartex" xmlns:mc="http://schemas.openxmlformats.org/markup-compatibility/2006" xmlns:o="urn:schemas-microsoft-com:office:office" xmlns:r="http://schemas.openxmlformats.org/officeDocument/2006/relationships" xmlns:m="http://schemas.openxmlformats.org/officeDocument/2006/math" xmlns:v="urn:schemas-microsoft-com:vml" xmlns:wp14="http://schemas.microsoft.com/office/word/2010/wordprocessingDrawing" xmlns:wp="http://schemas.openxmlformats.org/drawingml/2006/wordprocessingDrawing" xmlns:w10="urn:schemas-microsoft-com:office:word" xmlns:w="http://schemas.openxmlformats.org/wordprocessingml/2006/main" xmlns:w14="http://schemas.microsoft.com/office/word/2010/wordml" xmlns:w15="http://schemas.microsoft.com/office/word/2012/wordml" xmlns:w16se="http://schemas.microsoft.com/office/word/2015/wordml/symex" xmlns:wpg="http://schemas.microsoft.com/office/word/2010/wordprocessingGroup" xmlns:wpi="http://schemas.microsoft.com/office/word/2010/wordprocessingInk" xmlns:wne="http://schemas.microsoft.com/office/word/2006/wordml" xmlns:wps="http://schemas.microsoft.com/office/word/2010/wordprocessingShape" mc:Ignorable="w14 w15 w16se wp14">
+  <w:abstractNum w:abstractNumId="0" w15:restartNumberingAfterBreak="0">
     <w:nsid w:val="0D470AFC"/>
     <w:multiLevelType w:val="hybridMultilevel"/>
     <w:tmpl w:val="AB729E68"/>
@@ -410,7 +657,7 @@
       </w:pPr>
     </w:lvl>
   </w:abstractNum>
-  <w:abstractNum w:abstractNumId="1">
+  <w:abstractNum w:abstractNumId="1" w15:restartNumberingAfterBreak="0">
     <w:nsid w:val="5CF27EC9"/>
     <w:multiLevelType w:val="hybridMultilevel"/>
     <w:tmpl w:val="64D6BB84"/>
@@ -509,7 +756,7 @@
 </file>
 
 <file path=word/styles.xml><?xml version="1.0" encoding="utf-8"?>
-<w:styles xmlns:mc="http://schemas.openxmlformats.org/markup-compatibility/2006" xmlns:r="http://schemas.openxmlformats.org/officeDocument/2006/relationships" xmlns:w="http://schemas.openxmlformats.org/wordprocessingml/2006/main" xmlns:w14="http://schemas.microsoft.com/office/word/2010/wordml" xmlns:w15="http://schemas.microsoft.com/office/word/2012/wordml" mc:Ignorable="w14 w15">
+<w:styles xmlns:mc="http://schemas.openxmlformats.org/markup-compatibility/2006" xmlns:r="http://schemas.openxmlformats.org/officeDocument/2006/relationships" xmlns:w="http://schemas.openxmlformats.org/wordprocessingml/2006/main" xmlns:w14="http://schemas.microsoft.com/office/word/2010/wordml" xmlns:w15="http://schemas.microsoft.com/office/word/2012/wordml" xmlns:w16se="http://schemas.microsoft.com/office/word/2015/wordml/symex" mc:Ignorable="w14 w15 w16se">
   <w:docDefaults>
     <w:rPrDefault>
       <w:rPr>
@@ -521,7 +768,7 @@
     </w:rPrDefault>
     <w:pPrDefault/>
   </w:docDefaults>
-  <w:latentStyles w:defLockedState="0" w:defUIPriority="99" w:defSemiHidden="0" w:defUnhideWhenUsed="0" w:defQFormat="0" w:count="382">
+  <w:latentStyles w:defLockedState="0" w:defUIPriority="99" w:defSemiHidden="0" w:defUnhideWhenUsed="0" w:defQFormat="0" w:count="374">
     <w:lsdException w:name="Normal" w:uiPriority="0" w:qFormat="1"/>
     <w:lsdException w:name="heading 1" w:uiPriority="9" w:qFormat="1"/>
     <w:lsdException w:name="heading 2" w:semiHidden="1" w:uiPriority="9" w:unhideWhenUsed="1" w:qFormat="1"/>
@@ -678,15 +925,6 @@
     <w:lsdException w:name="Balloon Text" w:semiHidden="1" w:unhideWhenUsed="1"/>
     <w:lsdException w:name="Table Grid" w:uiPriority="39"/>
     <w:lsdException w:name="Table Theme" w:semiHidden="1" w:unhideWhenUsed="1"/>
-    <w:lsdException w:name="Note Level 1" w:semiHidden="1" w:unhideWhenUsed="1"/>
-    <w:lsdException w:name="Note Level 2" w:semiHidden="1" w:unhideWhenUsed="1"/>
-    <w:lsdException w:name="Note Level 3" w:semiHidden="1" w:unhideWhenUsed="1"/>
-    <w:lsdException w:name="Note Level 4" w:semiHidden="1" w:unhideWhenUsed="1"/>
-    <w:lsdException w:name="Note Level 5" w:semiHidden="1" w:unhideWhenUsed="1"/>
-    <w:lsdException w:name="Note Level 6" w:semiHidden="1" w:unhideWhenUsed="1"/>
-    <w:lsdException w:name="Note Level 7" w:semiHidden="1" w:unhideWhenUsed="1"/>
-    <w:lsdException w:name="Note Level 8" w:semiHidden="1" w:unhideWhenUsed="1"/>
-    <w:lsdException w:name="Note Level 9" w:semiHidden="1" w:unhideWhenUsed="1"/>
     <w:lsdException w:name="Placeholder Text" w:semiHidden="1"/>
     <w:lsdException w:name="No Spacing" w:uiPriority="1" w:qFormat="1"/>
     <w:lsdException w:name="Light Shading" w:uiPriority="60"/>
@@ -980,6 +1218,29 @@
       <w:szCs w:val="56"/>
     </w:rPr>
   </w:style>
+  <w:style w:type="character" w:styleId="Hyperlink">
+    <w:name w:val="Hyperlink"/>
+    <w:basedOn w:val="DefaultParagraphFont"/>
+    <w:uiPriority w:val="99"/>
+    <w:unhideWhenUsed/>
+    <w:rsid w:val="00D13142"/>
+    <w:rPr>
+      <w:color w:val="0563C1" w:themeColor="hyperlink"/>
+      <w:u w:val="single"/>
+    </w:rPr>
+  </w:style>
+  <w:style w:type="character" w:styleId="Mention">
+    <w:name w:val="Mention"/>
+    <w:basedOn w:val="DefaultParagraphFont"/>
+    <w:uiPriority w:val="99"/>
+    <w:semiHidden/>
+    <w:unhideWhenUsed/>
+    <w:rsid w:val="00D13142"/>
+    <w:rPr>
+      <w:color w:val="2B579A"/>
+      <w:shd w:val="clear" w:color="auto" w:fill="E6E6E6"/>
+    </w:rPr>
+  </w:style>
 </w:styles>
 </file>
 

</xml_diff>